<commit_message>
Add images of wing boards
</commit_message>
<xml_diff>
--- a/Hardware notes.docx
+++ b/Hardware notes.docx
@@ -263,7 +263,11 @@
         <w:t>25</w:t>
       </w:r>
       <w:r>
-        <w:t xml:space="preserve"> mV</w:t>
+        <w:t xml:space="preserve"> </w:t>
+      </w:r>
+      <w:proofErr w:type="spellStart"/>
+      <w:r>
+        <w:t>mV</w:t>
       </w:r>
       <w:r>
         <w:rPr>
@@ -271,6 +275,7 @@
         </w:rPr>
         <w:t>RMS</w:t>
       </w:r>
+      <w:proofErr w:type="spellEnd"/>
       <w:r>
         <w:rPr>
           <w:vertAlign w:val="subscript"/>
@@ -326,7 +331,11 @@
         <w:t>50</w:t>
       </w:r>
       <w:r>
-        <w:t xml:space="preserve"> mV</w:t>
+        <w:t xml:space="preserve"> </w:t>
+      </w:r>
+      <w:proofErr w:type="spellStart"/>
+      <w:r>
+        <w:t>mV</w:t>
       </w:r>
       <w:r>
         <w:rPr>
@@ -334,6 +343,7 @@
         </w:rPr>
         <w:t>RMS</w:t>
       </w:r>
+      <w:proofErr w:type="spellEnd"/>
       <w:r>
         <w:t xml:space="preserve"> </w:t>
       </w:r>
@@ -1749,7 +1759,15 @@
         <w:t xml:space="preserve"> are </w:t>
       </w:r>
       <w:r>
-        <w:t xml:space="preserve">not used (i.e. even pins on the input connector are </w:t>
+        <w:t>not used (</w:t>
+      </w:r>
+      <w:proofErr w:type="gramStart"/>
+      <w:r>
+        <w:t>i.e.</w:t>
+      </w:r>
+      <w:proofErr w:type="gramEnd"/>
+      <w:r>
+        <w:t xml:space="preserve"> even pins on the input connector are </w:t>
       </w:r>
       <w:r>
         <w:t>left unconnected</w:t>
@@ -2152,6 +2170,18 @@
     <w:p>
       <w:r>
         <w:t>The channel numbering on the inputs and outputs is different. Pin 3 is the first positive input pin, and the last positive output pin. The ground and power pins are the same on input and output connectors.</w:t>
+      </w:r>
+    </w:p>
+    <w:p>
+      <w:pPr>
+        <w:pStyle w:val="Heading3"/>
+      </w:pPr>
+      <w:r>
+        <w:br w:type="column"/>
+      </w:r>
+      <w:r>
+        <w:lastRenderedPageBreak/>
+        <w:t>Audio input and output connector pin-outs</w:t>
       </w:r>
     </w:p>
     <w:tbl>
@@ -2444,7 +2474,6 @@
           </w:tcPr>
           <w:p>
             <w:r>
-              <w:lastRenderedPageBreak/>
               <w:t>3</w:t>
             </w:r>
           </w:p>
@@ -2910,7 +2939,7 @@
                 <w:b/>
                 <w:bCs/>
               </w:rPr>
-              <w:t>s</w:t>
+              <w:t xml:space="preserve"> types</w:t>
             </w:r>
           </w:p>
         </w:tc>
@@ -3266,12 +3295,14 @@
             <w:tcW w:w="1276" w:type="dxa"/>
           </w:tcPr>
           <w:p>
+            <w:proofErr w:type="gramStart"/>
             <w:r>
               <w:t>22</w:t>
             </w:r>
             <w:r>
               <w:t xml:space="preserve">  RESET</w:t>
             </w:r>
+            <w:proofErr w:type="gramEnd"/>
           </w:p>
         </w:tc>
       </w:tr>
@@ -3313,12 +3344,14 @@
             <w:tcW w:w="1276" w:type="dxa"/>
           </w:tcPr>
           <w:p>
+            <w:proofErr w:type="gramStart"/>
             <w:r>
               <w:t>8</w:t>
             </w:r>
             <w:r>
               <w:t xml:space="preserve">  SCL</w:t>
             </w:r>
+            <w:proofErr w:type="gramEnd"/>
           </w:p>
         </w:tc>
       </w:tr>
@@ -3338,12 +3371,14 @@
             <w:tcW w:w="1276" w:type="dxa"/>
           </w:tcPr>
           <w:p>
+            <w:proofErr w:type="gramStart"/>
             <w:r>
               <w:t>7</w:t>
             </w:r>
             <w:r>
               <w:t xml:space="preserve">  SDA</w:t>
             </w:r>
+            <w:proofErr w:type="gramEnd"/>
           </w:p>
         </w:tc>
       </w:tr>
@@ -3499,6 +3534,7 @@
         <w:pStyle w:val="Heading2"/>
       </w:pPr>
       <w:r>
+        <w:lastRenderedPageBreak/>
         <w:t>Wing Boards</w:t>
       </w:r>
     </w:p>
@@ -3546,7 +3582,6 @@
         </w:numPr>
       </w:pPr>
       <w:r>
-        <w:lastRenderedPageBreak/>
         <w:t>1uF capacitors are 5 x 2</w:t>
       </w:r>
       <w:r>
@@ -3619,6 +3654,63 @@
         <w:pStyle w:val="Heading3"/>
       </w:pPr>
       <w:r>
+        <w:drawing>
+          <wp:anchor distT="0" distB="0" distL="114300" distR="114300" simplePos="0" relativeHeight="251658240" behindDoc="0" locked="0" layoutInCell="1" allowOverlap="1" wp14:anchorId="12E937BF" wp14:editId="36F2D12D">
+            <wp:simplePos x="0" y="0"/>
+            <wp:positionH relativeFrom="column">
+              <wp:posOffset>3164619</wp:posOffset>
+            </wp:positionH>
+            <wp:positionV relativeFrom="paragraph">
+              <wp:posOffset>-25455</wp:posOffset>
+            </wp:positionV>
+            <wp:extent cx="2744470" cy="1310005"/>
+            <wp:effectExtent l="0" t="0" r="0" b="4445"/>
+            <wp:wrapSquare wrapText="bothSides"/>
+            <wp:docPr id="1" name="Picture 1"/>
+            <wp:cNvGraphicFramePr>
+              <a:graphicFrameLocks xmlns:a="http://schemas.openxmlformats.org/drawingml/2006/main" noChangeAspect="1"/>
+            </wp:cNvGraphicFramePr>
+            <a:graphic xmlns:a="http://schemas.openxmlformats.org/drawingml/2006/main">
+              <a:graphicData uri="http://schemas.openxmlformats.org/drawingml/2006/picture">
+                <pic:pic xmlns:pic="http://schemas.openxmlformats.org/drawingml/2006/picture">
+                  <pic:nvPicPr>
+                    <pic:cNvPr id="1" name=""/>
+                    <pic:cNvPicPr/>
+                  </pic:nvPicPr>
+                  <pic:blipFill>
+                    <a:blip r:embed="rId5" cstate="print">
+                      <a:extLst>
+                        <a:ext uri="{28A0092B-C50C-407E-A947-70E740481C1C}">
+                          <a14:useLocalDpi xmlns:a14="http://schemas.microsoft.com/office/drawing/2010/main" val="0"/>
+                        </a:ext>
+                      </a:extLst>
+                    </a:blip>
+                    <a:stretch>
+                      <a:fillRect/>
+                    </a:stretch>
+                  </pic:blipFill>
+                  <pic:spPr>
+                    <a:xfrm>
+                      <a:off x="0" y="0"/>
+                      <a:ext cx="2744470" cy="1310005"/>
+                    </a:xfrm>
+                    <a:prstGeom prst="rect">
+                      <a:avLst/>
+                    </a:prstGeom>
+                  </pic:spPr>
+                </pic:pic>
+              </a:graphicData>
+            </a:graphic>
+            <wp14:sizeRelH relativeFrom="margin">
+              <wp14:pctWidth>0</wp14:pctWidth>
+            </wp14:sizeRelH>
+            <wp14:sizeRelV relativeFrom="margin">
+              <wp14:pctHeight>0</wp14:pctHeight>
+            </wp14:sizeRelV>
+          </wp:anchor>
+        </w:drawing>
+      </w:r>
+      <w:r>
         <w:t>Combo</w:t>
       </w:r>
     </w:p>
@@ -3650,6 +3742,12 @@
       <w:r>
         <w:t>.</w:t>
       </w:r>
+      <w:r>
+        <w:rPr>
+          <w:noProof/>
+        </w:rPr>
+        <w:t xml:space="preserve"> </w:t>
+      </w:r>
     </w:p>
     <w:p>
       <w:pPr>
@@ -3661,6 +3759,63 @@
     </w:p>
     <w:p>
       <w:r>
+        <w:drawing>
+          <wp:anchor distT="0" distB="0" distL="114300" distR="114300" simplePos="0" relativeHeight="251659264" behindDoc="0" locked="0" layoutInCell="1" allowOverlap="1" wp14:anchorId="45506372" wp14:editId="7FBD6394">
+            <wp:simplePos x="0" y="0"/>
+            <wp:positionH relativeFrom="column">
+              <wp:posOffset>3124835</wp:posOffset>
+            </wp:positionH>
+            <wp:positionV relativeFrom="paragraph">
+              <wp:posOffset>128325</wp:posOffset>
+            </wp:positionV>
+            <wp:extent cx="2902585" cy="1502410"/>
+            <wp:effectExtent l="0" t="0" r="0" b="2540"/>
+            <wp:wrapSquare wrapText="bothSides"/>
+            <wp:docPr id="2" name="Picture 2"/>
+            <wp:cNvGraphicFramePr>
+              <a:graphicFrameLocks xmlns:a="http://schemas.openxmlformats.org/drawingml/2006/main" noChangeAspect="1"/>
+            </wp:cNvGraphicFramePr>
+            <a:graphic xmlns:a="http://schemas.openxmlformats.org/drawingml/2006/main">
+              <a:graphicData uri="http://schemas.openxmlformats.org/drawingml/2006/picture">
+                <pic:pic xmlns:pic="http://schemas.openxmlformats.org/drawingml/2006/picture">
+                  <pic:nvPicPr>
+                    <pic:cNvPr id="1" name=""/>
+                    <pic:cNvPicPr/>
+                  </pic:nvPicPr>
+                  <pic:blipFill>
+                    <a:blip r:embed="rId6" cstate="print">
+                      <a:extLst>
+                        <a:ext uri="{28A0092B-C50C-407E-A947-70E740481C1C}">
+                          <a14:useLocalDpi xmlns:a14="http://schemas.microsoft.com/office/drawing/2010/main" val="0"/>
+                        </a:ext>
+                      </a:extLst>
+                    </a:blip>
+                    <a:stretch>
+                      <a:fillRect/>
+                    </a:stretch>
+                  </pic:blipFill>
+                  <pic:spPr>
+                    <a:xfrm>
+                      <a:off x="0" y="0"/>
+                      <a:ext cx="2902585" cy="1502410"/>
+                    </a:xfrm>
+                    <a:prstGeom prst="rect">
+                      <a:avLst/>
+                    </a:prstGeom>
+                  </pic:spPr>
+                </pic:pic>
+              </a:graphicData>
+            </a:graphic>
+            <wp14:sizeRelH relativeFrom="margin">
+              <wp14:pctWidth>0</wp14:pctWidth>
+            </wp14:sizeRelH>
+            <wp14:sizeRelV relativeFrom="margin">
+              <wp14:pctHeight>0</wp14:pctHeight>
+            </wp14:sizeRelV>
+          </wp:anchor>
+        </w:drawing>
+      </w:r>
+      <w:r>
         <w:t>The XLR board has four connectors – female for inputs (Neutrik NC3FAAH or equivalent, mounted on the top of the PCB) or male for outputs (NC3MAAH or equivalent, mounted on the underside of the PCB.</w:t>
       </w:r>
       <w:r>
@@ -3674,6 +3829,63 @@
     </w:p>
     <w:p>
       <w:r>
+        <w:drawing>
+          <wp:anchor distT="0" distB="0" distL="114300" distR="114300" simplePos="0" relativeHeight="251660288" behindDoc="0" locked="0" layoutInCell="1" allowOverlap="1" wp14:anchorId="48C70A46" wp14:editId="3A05ADC4">
+            <wp:simplePos x="0" y="0"/>
+            <wp:positionH relativeFrom="column">
+              <wp:posOffset>3211830</wp:posOffset>
+            </wp:positionH>
+            <wp:positionV relativeFrom="paragraph">
+              <wp:posOffset>363220</wp:posOffset>
+            </wp:positionV>
+            <wp:extent cx="2815590" cy="1126490"/>
+            <wp:effectExtent l="0" t="0" r="3810" b="0"/>
+            <wp:wrapSquare wrapText="bothSides"/>
+            <wp:docPr id="3" name="Picture 3"/>
+            <wp:cNvGraphicFramePr>
+              <a:graphicFrameLocks xmlns:a="http://schemas.openxmlformats.org/drawingml/2006/main" noChangeAspect="1"/>
+            </wp:cNvGraphicFramePr>
+            <a:graphic xmlns:a="http://schemas.openxmlformats.org/drawingml/2006/main">
+              <a:graphicData uri="http://schemas.openxmlformats.org/drawingml/2006/picture">
+                <pic:pic xmlns:pic="http://schemas.openxmlformats.org/drawingml/2006/picture">
+                  <pic:nvPicPr>
+                    <pic:cNvPr id="1" name=""/>
+                    <pic:cNvPicPr/>
+                  </pic:nvPicPr>
+                  <pic:blipFill>
+                    <a:blip r:embed="rId7" cstate="print">
+                      <a:extLst>
+                        <a:ext uri="{28A0092B-C50C-407E-A947-70E740481C1C}">
+                          <a14:useLocalDpi xmlns:a14="http://schemas.microsoft.com/office/drawing/2010/main" val="0"/>
+                        </a:ext>
+                      </a:extLst>
+                    </a:blip>
+                    <a:stretch>
+                      <a:fillRect/>
+                    </a:stretch>
+                  </pic:blipFill>
+                  <pic:spPr>
+                    <a:xfrm>
+                      <a:off x="0" y="0"/>
+                      <a:ext cx="2815590" cy="1126490"/>
+                    </a:xfrm>
+                    <a:prstGeom prst="rect">
+                      <a:avLst/>
+                    </a:prstGeom>
+                  </pic:spPr>
+                </pic:pic>
+              </a:graphicData>
+            </a:graphic>
+            <wp14:sizeRelH relativeFrom="margin">
+              <wp14:pctWidth>0</wp14:pctWidth>
+            </wp14:sizeRelH>
+            <wp14:sizeRelV relativeFrom="margin">
+              <wp14:pctHeight>0</wp14:pctHeight>
+            </wp14:sizeRelV>
+          </wp:anchor>
+        </w:drawing>
+      </w:r>
+      <w:r>
         <w:t>The board has decoupling capacitors and discharge resistors to reduce pops when hot-plugging.</w:t>
       </w:r>
     </w:p>
@@ -3713,6 +3925,73 @@
       <w:pPr>
         <w:pStyle w:val="Heading3"/>
       </w:pPr>
+      <w:r>
+        <w:rPr>
+          <w:noProof/>
+        </w:rPr>
+        <w:drawing>
+          <wp:anchor distT="0" distB="0" distL="114300" distR="114300" simplePos="0" relativeHeight="251661312" behindDoc="0" locked="0" layoutInCell="1" allowOverlap="1" wp14:anchorId="7D5FC582" wp14:editId="66286DDF">
+            <wp:simplePos x="0" y="0"/>
+            <wp:positionH relativeFrom="column">
+              <wp:posOffset>3124835</wp:posOffset>
+            </wp:positionH>
+            <wp:positionV relativeFrom="paragraph">
+              <wp:posOffset>17145</wp:posOffset>
+            </wp:positionV>
+            <wp:extent cx="2901950" cy="1369695"/>
+            <wp:effectExtent l="0" t="0" r="0" b="1905"/>
+            <wp:wrapSquare wrapText="bothSides"/>
+            <wp:docPr id="4" name="Picture 4"/>
+            <wp:cNvGraphicFramePr>
+              <a:graphicFrameLocks xmlns:a="http://schemas.openxmlformats.org/drawingml/2006/main" noChangeAspect="1"/>
+            </wp:cNvGraphicFramePr>
+            <a:graphic xmlns:a="http://schemas.openxmlformats.org/drawingml/2006/main">
+              <a:graphicData uri="http://schemas.openxmlformats.org/drawingml/2006/picture">
+                <pic:pic xmlns:pic="http://schemas.openxmlformats.org/drawingml/2006/picture">
+                  <pic:nvPicPr>
+                    <pic:cNvPr id="0" name="Picture 1"/>
+                    <pic:cNvPicPr>
+                      <a:picLocks noChangeAspect="1" noChangeArrowheads="1"/>
+                    </pic:cNvPicPr>
+                  </pic:nvPicPr>
+                  <pic:blipFill>
+                    <a:blip r:embed="rId8" cstate="print">
+                      <a:extLst>
+                        <a:ext uri="{28A0092B-C50C-407E-A947-70E740481C1C}">
+                          <a14:useLocalDpi xmlns:a14="http://schemas.microsoft.com/office/drawing/2010/main" val="0"/>
+                        </a:ext>
+                      </a:extLst>
+                    </a:blip>
+                    <a:srcRect/>
+                    <a:stretch>
+                      <a:fillRect/>
+                    </a:stretch>
+                  </pic:blipFill>
+                  <pic:spPr bwMode="auto">
+                    <a:xfrm>
+                      <a:off x="0" y="0"/>
+                      <a:ext cx="2901950" cy="1369695"/>
+                    </a:xfrm>
+                    <a:prstGeom prst="rect">
+                      <a:avLst/>
+                    </a:prstGeom>
+                    <a:noFill/>
+                    <a:ln>
+                      <a:noFill/>
+                    </a:ln>
+                  </pic:spPr>
+                </pic:pic>
+              </a:graphicData>
+            </a:graphic>
+            <wp14:sizeRelH relativeFrom="margin">
+              <wp14:pctWidth>0</wp14:pctWidth>
+            </wp14:sizeRelH>
+            <wp14:sizeRelV relativeFrom="margin">
+              <wp14:pctHeight>0</wp14:pctHeight>
+            </wp14:sizeRelV>
+          </wp:anchor>
+        </w:drawing>
+      </w:r>
       <w:r>
         <w:t>TRS</w:t>
       </w:r>
@@ -3798,9 +4077,10 @@
     </w:p>
     <w:p>
       <w:r>
+        <w:lastRenderedPageBreak/>
         <w:t xml:space="preserve">The </w:t>
       </w:r>
-      <w:hyperlink r:id="rId5" w:history="1">
+      <w:hyperlink r:id="rId9" w:history="1">
         <w:r>
           <w:t>Amphenol</w:t>
         </w:r>
@@ -3808,7 +4088,7 @@
       <w:r>
         <w:t xml:space="preserve"> </w:t>
       </w:r>
-      <w:hyperlink r:id="rId6" w:history="1">
+      <w:hyperlink r:id="rId10" w:history="1">
         <w:r>
           <w:t>ACJM-IH</w:t>
         </w:r>
@@ -3816,7 +4096,7 @@
       <w:r>
         <w:t xml:space="preserve">, </w:t>
       </w:r>
-      <w:hyperlink r:id="rId7" w:history="1">
+      <w:hyperlink r:id="rId11" w:history="1">
         <w:r>
           <w:t>Neutrik</w:t>
         </w:r>
@@ -3824,7 +4104,7 @@
       <w:r>
         <w:t xml:space="preserve"> </w:t>
       </w:r>
-      <w:hyperlink r:id="rId8" w:history="1">
+      <w:hyperlink r:id="rId12" w:history="1">
         <w:r>
           <w:t>NMJ4HFD3</w:t>
         </w:r>
@@ -3888,7 +4168,14 @@
         <w:t xml:space="preserve"> resistors are bypassed.</w:t>
       </w:r>
       <w:r>
-        <w:t xml:space="preserve"> These are only required for the output configuration.</w:t>
+        <w:t xml:space="preserve"> </w:t>
+      </w:r>
+      <w:r>
+        <w:rPr>
+          <w:i/>
+          <w:iCs/>
+        </w:rPr>
+        <w:t>These are only required for the output configuration.</w:t>
       </w:r>
     </w:p>
     <w:p>
@@ -3896,6 +4183,63 @@
         <w:pStyle w:val="Heading3"/>
       </w:pPr>
       <w:r>
+        <w:drawing>
+          <wp:anchor distT="0" distB="0" distL="114300" distR="114300" simplePos="0" relativeHeight="251662336" behindDoc="0" locked="0" layoutInCell="1" allowOverlap="1" wp14:anchorId="0B2055C7" wp14:editId="050C6557">
+            <wp:simplePos x="0" y="0"/>
+            <wp:positionH relativeFrom="column">
+              <wp:posOffset>3315335</wp:posOffset>
+            </wp:positionH>
+            <wp:positionV relativeFrom="paragraph">
+              <wp:posOffset>37465</wp:posOffset>
+            </wp:positionV>
+            <wp:extent cx="2814320" cy="1597660"/>
+            <wp:effectExtent l="0" t="0" r="5080" b="2540"/>
+            <wp:wrapSquare wrapText="bothSides"/>
+            <wp:docPr id="5" name="Picture 5"/>
+            <wp:cNvGraphicFramePr>
+              <a:graphicFrameLocks xmlns:a="http://schemas.openxmlformats.org/drawingml/2006/main" noChangeAspect="1"/>
+            </wp:cNvGraphicFramePr>
+            <a:graphic xmlns:a="http://schemas.openxmlformats.org/drawingml/2006/main">
+              <a:graphicData uri="http://schemas.openxmlformats.org/drawingml/2006/picture">
+                <pic:pic xmlns:pic="http://schemas.openxmlformats.org/drawingml/2006/picture">
+                  <pic:nvPicPr>
+                    <pic:cNvPr id="1" name=""/>
+                    <pic:cNvPicPr/>
+                  </pic:nvPicPr>
+                  <pic:blipFill>
+                    <a:blip r:embed="rId13" cstate="print">
+                      <a:extLst>
+                        <a:ext uri="{28A0092B-C50C-407E-A947-70E740481C1C}">
+                          <a14:useLocalDpi xmlns:a14="http://schemas.microsoft.com/office/drawing/2010/main" val="0"/>
+                        </a:ext>
+                      </a:extLst>
+                    </a:blip>
+                    <a:stretch>
+                      <a:fillRect/>
+                    </a:stretch>
+                  </pic:blipFill>
+                  <pic:spPr>
+                    <a:xfrm>
+                      <a:off x="0" y="0"/>
+                      <a:ext cx="2814320" cy="1597660"/>
+                    </a:xfrm>
+                    <a:prstGeom prst="rect">
+                      <a:avLst/>
+                    </a:prstGeom>
+                  </pic:spPr>
+                </pic:pic>
+              </a:graphicData>
+            </a:graphic>
+            <wp14:sizeRelH relativeFrom="margin">
+              <wp14:pctWidth>0</wp14:pctWidth>
+            </wp14:sizeRelH>
+            <wp14:sizeRelV relativeFrom="margin">
+              <wp14:pctHeight>0</wp14:pctHeight>
+            </wp14:sizeRelV>
+          </wp:anchor>
+        </w:drawing>
+      </w:r>
+      <w:r>
         <w:t>Amplified</w:t>
       </w:r>
       <w:r>
@@ -3945,7 +4289,6 @@
     </w:p>
     <w:p>
       <w:r>
-        <w:lastRenderedPageBreak/>
         <w:t>SMD components are used on this board to allow a more compact layout.</w:t>
       </w:r>
     </w:p>
@@ -3987,19 +4330,29 @@
       <w:r>
         <w:t xml:space="preserve">Teensy Audio Library </w:t>
       </w:r>
+      <w:proofErr w:type="spellStart"/>
       <w:r>
         <w:t>Audio</w:t>
       </w:r>
       <w:r>
-        <w:t>Control object</w:t>
+        <w:t>Control</w:t>
+      </w:r>
+      <w:proofErr w:type="spellEnd"/>
+      <w:r>
+        <w:t xml:space="preserve"> object</w:t>
       </w:r>
     </w:p>
     <w:p>
       <w:pPr>
         <w:pStyle w:val="Heading3"/>
       </w:pPr>
-      <w:r>
-        <w:t>AudioControl object</w:t>
+      <w:proofErr w:type="spellStart"/>
+      <w:r>
+        <w:t>AudioControl</w:t>
+      </w:r>
+      <w:proofErr w:type="spellEnd"/>
+      <w:r>
+        <w:t xml:space="preserve"> object</w:t>
       </w:r>
     </w:p>
     <w:p>
@@ -4165,6 +4518,7 @@
     </w:p>
     <w:p>
       <w:r>
+        <w:lastRenderedPageBreak/>
         <w:t>Implemented and u</w:t>
       </w:r>
       <w:r>
@@ -4312,7 +4666,6 @@
         </w:rPr>
       </w:pPr>
       <w:r>
-        <w:lastRenderedPageBreak/>
         <w:t xml:space="preserve">Johnathan Oakley’s Multi-TDM driver should also work with this hardware. </w:t>
       </w:r>
       <w:r>

</xml_diff>